<commit_message>
add final updates to notebook, analysis doc
</commit_message>
<xml_diff>
--- a/dgraves_lab6_checkpoints.docx
+++ b/dgraves_lab6_checkpoints.docx
@@ -364,7 +364,48 @@
         <w:t>Progress 6 - Screen shot directory listing with saved model</w:t>
       </w:r>
     </w:p>
-    <w:p/>
+    <w:p>
+      <w:pPr>
+        <w:jc w:val="center"/>
+      </w:pPr>
+      <w:r>
+        <w:drawing>
+          <wp:inline distT="0" distB="0" distL="0" distR="0" wp14:anchorId="3F22FC67" wp14:editId="67DB5B3A">
+            <wp:extent cx="3429000" cy="2552383"/>
+            <wp:effectExtent l="0" t="0" r="0" b="635"/>
+            <wp:docPr id="1279958246" name="Picture 1" descr="A screenshot of a computer&#10;&#10;Description automatically generated"/>
+            <wp:cNvGraphicFramePr>
+              <a:graphicFrameLocks xmlns:a="http://schemas.openxmlformats.org/drawingml/2006/main" noChangeAspect="1"/>
+            </wp:cNvGraphicFramePr>
+            <a:graphic xmlns:a="http://schemas.openxmlformats.org/drawingml/2006/main">
+              <a:graphicData uri="http://schemas.openxmlformats.org/drawingml/2006/picture">
+                <pic:pic xmlns:pic="http://schemas.openxmlformats.org/drawingml/2006/picture">
+                  <pic:nvPicPr>
+                    <pic:cNvPr id="1279958246" name="Picture 1" descr="A screenshot of a computer&#10;&#10;Description automatically generated"/>
+                    <pic:cNvPicPr/>
+                  </pic:nvPicPr>
+                  <pic:blipFill>
+                    <a:blip r:embed="rId8"/>
+                    <a:stretch>
+                      <a:fillRect/>
+                    </a:stretch>
+                  </pic:blipFill>
+                  <pic:spPr>
+                    <a:xfrm>
+                      <a:off x="0" y="0"/>
+                      <a:ext cx="3444477" cy="2563903"/>
+                    </a:xfrm>
+                    <a:prstGeom prst="rect">
+                      <a:avLst/>
+                    </a:prstGeom>
+                  </pic:spPr>
+                </pic:pic>
+              </a:graphicData>
+            </a:graphic>
+          </wp:inline>
+        </w:drawing>
+      </w:r>
+    </w:p>
     <w:p>
       <w:pPr>
         <w:pStyle w:val="ListParagraph"/>
@@ -379,6 +420,48 @@
     </w:p>
     <w:p>
       <w:pPr>
+        <w:jc w:val="center"/>
+      </w:pPr>
+      <w:r>
+        <w:drawing>
+          <wp:inline distT="0" distB="0" distL="0" distR="0" wp14:anchorId="62191442" wp14:editId="6D1A3690">
+            <wp:extent cx="5229225" cy="2975332"/>
+            <wp:effectExtent l="0" t="0" r="0" b="0"/>
+            <wp:docPr id="1586342179" name="Picture 1" descr="A screenshot of a computer program&#10;&#10;Description automatically generated"/>
+            <wp:cNvGraphicFramePr>
+              <a:graphicFrameLocks xmlns:a="http://schemas.openxmlformats.org/drawingml/2006/main" noChangeAspect="1"/>
+            </wp:cNvGraphicFramePr>
+            <a:graphic xmlns:a="http://schemas.openxmlformats.org/drawingml/2006/main">
+              <a:graphicData uri="http://schemas.openxmlformats.org/drawingml/2006/picture">
+                <pic:pic xmlns:pic="http://schemas.openxmlformats.org/drawingml/2006/picture">
+                  <pic:nvPicPr>
+                    <pic:cNvPr id="1586342179" name="Picture 1" descr="A screenshot of a computer program&#10;&#10;Description automatically generated"/>
+                    <pic:cNvPicPr/>
+                  </pic:nvPicPr>
+                  <pic:blipFill>
+                    <a:blip r:embed="rId9"/>
+                    <a:stretch>
+                      <a:fillRect/>
+                    </a:stretch>
+                  </pic:blipFill>
+                  <pic:spPr>
+                    <a:xfrm>
+                      <a:off x="0" y="0"/>
+                      <a:ext cx="5234881" cy="2978550"/>
+                    </a:xfrm>
+                    <a:prstGeom prst="rect">
+                      <a:avLst/>
+                    </a:prstGeom>
+                  </pic:spPr>
+                </pic:pic>
+              </a:graphicData>
+            </a:graphic>
+          </wp:inline>
+        </w:drawing>
+      </w:r>
+    </w:p>
+    <w:p>
+      <w:pPr>
         <w:pStyle w:val="ListParagraph"/>
         <w:numPr>
           <w:ilvl w:val="0"/>
@@ -386,7 +469,47 @@
         </w:numPr>
       </w:pPr>
       <w:r>
+        <w:lastRenderedPageBreak/>
         <w:t>Progress 8 - Screen shot of flask installation</w:t>
+      </w:r>
+    </w:p>
+    <w:p>
+      <w:r>
+        <w:drawing>
+          <wp:inline distT="0" distB="0" distL="0" distR="0" wp14:anchorId="546BFD1B" wp14:editId="2CD3C77A">
+            <wp:extent cx="6858000" cy="1055370"/>
+            <wp:effectExtent l="0" t="0" r="0" b="0"/>
+            <wp:docPr id="733932754" name="Picture 1" descr="A screen shot of a computer&#10;&#10;Description automatically generated"/>
+            <wp:cNvGraphicFramePr>
+              <a:graphicFrameLocks xmlns:a="http://schemas.openxmlformats.org/drawingml/2006/main" noChangeAspect="1"/>
+            </wp:cNvGraphicFramePr>
+            <a:graphic xmlns:a="http://schemas.openxmlformats.org/drawingml/2006/main">
+              <a:graphicData uri="http://schemas.openxmlformats.org/drawingml/2006/picture">
+                <pic:pic xmlns:pic="http://schemas.openxmlformats.org/drawingml/2006/picture">
+                  <pic:nvPicPr>
+                    <pic:cNvPr id="733932754" name="Picture 1" descr="A screen shot of a computer&#10;&#10;Description automatically generated"/>
+                    <pic:cNvPicPr/>
+                  </pic:nvPicPr>
+                  <pic:blipFill>
+                    <a:blip r:embed="rId10"/>
+                    <a:stretch>
+                      <a:fillRect/>
+                    </a:stretch>
+                  </pic:blipFill>
+                  <pic:spPr>
+                    <a:xfrm>
+                      <a:off x="0" y="0"/>
+                      <a:ext cx="6858000" cy="1055370"/>
+                    </a:xfrm>
+                    <a:prstGeom prst="rect">
+                      <a:avLst/>
+                    </a:prstGeom>
+                  </pic:spPr>
+                </pic:pic>
+              </a:graphicData>
+            </a:graphic>
+          </wp:inline>
+        </w:drawing>
       </w:r>
     </w:p>
     <w:p>
@@ -402,6 +525,45 @@
       </w:r>
     </w:p>
     <w:p>
+      <w:r>
+        <w:drawing>
+          <wp:inline distT="0" distB="0" distL="0" distR="0" wp14:anchorId="1D7E8543" wp14:editId="4C97F17A">
+            <wp:extent cx="6858000" cy="1313815"/>
+            <wp:effectExtent l="0" t="0" r="0" b="635"/>
+            <wp:docPr id="606722393" name="Picture 1" descr="A black screen with text&#10;&#10;Description automatically generated"/>
+            <wp:cNvGraphicFramePr>
+              <a:graphicFrameLocks xmlns:a="http://schemas.openxmlformats.org/drawingml/2006/main" noChangeAspect="1"/>
+            </wp:cNvGraphicFramePr>
+            <a:graphic xmlns:a="http://schemas.openxmlformats.org/drawingml/2006/main">
+              <a:graphicData uri="http://schemas.openxmlformats.org/drawingml/2006/picture">
+                <pic:pic xmlns:pic="http://schemas.openxmlformats.org/drawingml/2006/picture">
+                  <pic:nvPicPr>
+                    <pic:cNvPr id="606722393" name="Picture 1" descr="A black screen with text&#10;&#10;Description automatically generated"/>
+                    <pic:cNvPicPr/>
+                  </pic:nvPicPr>
+                  <pic:blipFill>
+                    <a:blip r:embed="rId11"/>
+                    <a:stretch>
+                      <a:fillRect/>
+                    </a:stretch>
+                  </pic:blipFill>
+                  <pic:spPr>
+                    <a:xfrm>
+                      <a:off x="0" y="0"/>
+                      <a:ext cx="6858000" cy="1313815"/>
+                    </a:xfrm>
+                    <a:prstGeom prst="rect">
+                      <a:avLst/>
+                    </a:prstGeom>
+                  </pic:spPr>
+                </pic:pic>
+              </a:graphicData>
+            </a:graphic>
+          </wp:inline>
+        </w:drawing>
+      </w:r>
+    </w:p>
+    <w:p>
       <w:pPr>
         <w:pStyle w:val="ListParagraph"/>
         <w:numPr>
@@ -413,6 +575,426 @@
         <w:t>Progress 10 - List of server responses from browser or CURL</w:t>
       </w:r>
     </w:p>
+    <w:p>
+      <w:pPr>
+        <w:pStyle w:val="ListParagraph"/>
+        <w:numPr>
+          <w:ilvl w:val="0"/>
+          <w:numId w:val="10"/>
+        </w:numPr>
+        <w:spacing w:before="100" w:beforeAutospacing="1" w:after="100" w:afterAutospacing="1" w:line="240" w:lineRule="auto"/>
+        <w:rPr>
+          <w:rFonts w:ascii="Times New Roman" w:eastAsia="Times New Roman" w:hAnsi="Times New Roman" w:cs="Times New Roman"/>
+          <w:kern w:val="0"/>
+          <w14:ligatures w14:val="none"/>
+        </w:rPr>
+      </w:pPr>
+      <w:hyperlink r:id="rId12" w:tgtFrame="_new" w:history="1">
+        <w:r>
+          <w:rPr>
+            <w:rFonts w:ascii="Times New Roman" w:eastAsia="Times New Roman" w:hAnsi="Times New Roman" w:cs="Times New Roman"/>
+            <w:b/>
+            <w:bCs/>
+            <w:color w:val="0000FF"/>
+            <w:kern w:val="0"/>
+            <w:u w:val="single"/>
+            <w14:ligatures w14:val="none"/>
+          </w:rPr>
+          <w:t>http://127.0.0.1:5000/weight</w:t>
+        </w:r>
+      </w:hyperlink>
+    </w:p>
+    <w:p>
+      <w:pPr>
+        <w:numPr>
+          <w:ilvl w:val="1"/>
+          <w:numId w:val="11"/>
+        </w:numPr>
+        <w:spacing w:before="100" w:beforeAutospacing="1" w:after="100" w:afterAutospacing="1" w:line="240" w:lineRule="auto"/>
+        <w:rPr>
+          <w:rFonts w:ascii="Times New Roman" w:eastAsia="Times New Roman" w:hAnsi="Times New Roman" w:cs="Times New Roman"/>
+          <w:kern w:val="0"/>
+          <w14:ligatures w14:val="none"/>
+        </w:rPr>
+      </w:pPr>
+      <w:r>
+        <w:rPr>
+          <w:rFonts w:ascii="Times New Roman" w:eastAsia="Times New Roman" w:hAnsi="Times New Roman" w:cs="Times New Roman"/>
+          <w:kern w:val="0"/>
+          <w14:ligatures w14:val="none"/>
+        </w:rPr>
+        <w:t>Response: Bad Request - Missing height query parameter</w:t>
+      </w:r>
+    </w:p>
+    <w:p>
+      <w:pPr>
+        <w:pStyle w:val="ListParagraph"/>
+        <w:numPr>
+          <w:ilvl w:val="0"/>
+          <w:numId w:val="10"/>
+        </w:numPr>
+        <w:spacing w:before="100" w:beforeAutospacing="1" w:after="100" w:afterAutospacing="1" w:line="240" w:lineRule="auto"/>
+        <w:rPr>
+          <w:rFonts w:ascii="Times New Roman" w:eastAsia="Times New Roman" w:hAnsi="Times New Roman" w:cs="Times New Roman"/>
+          <w:kern w:val="0"/>
+          <w14:ligatures w14:val="none"/>
+        </w:rPr>
+      </w:pPr>
+      <w:hyperlink r:id="rId13" w:tgtFrame="_new" w:history="1">
+        <w:r>
+          <w:rPr>
+            <w:rFonts w:ascii="Times New Roman" w:eastAsia="Times New Roman" w:hAnsi="Times New Roman" w:cs="Times New Roman"/>
+            <w:b/>
+            <w:bCs/>
+            <w:color w:val="0000FF"/>
+            <w:kern w:val="0"/>
+            <w:u w:val="single"/>
+            <w14:ligatures w14:val="none"/>
+          </w:rPr>
+          <w:t>http://127.0.0.1:5000/weight?height=33.3</w:t>
+        </w:r>
+      </w:hyperlink>
+    </w:p>
+    <w:p>
+      <w:pPr>
+        <w:numPr>
+          <w:ilvl w:val="1"/>
+          <w:numId w:val="11"/>
+        </w:numPr>
+        <w:spacing w:before="100" w:beforeAutospacing="1" w:after="100" w:afterAutospacing="1" w:line="240" w:lineRule="auto"/>
+        <w:rPr>
+          <w:rFonts w:ascii="Times New Roman" w:eastAsia="Times New Roman" w:hAnsi="Times New Roman" w:cs="Times New Roman"/>
+          <w:kern w:val="0"/>
+          <w14:ligatures w14:val="none"/>
+        </w:rPr>
+      </w:pPr>
+      <w:r>
+        <w:rPr>
+          <w:rFonts w:ascii="Times New Roman" w:eastAsia="Times New Roman" w:hAnsi="Times New Roman" w:cs="Times New Roman"/>
+          <w:kern w:val="0"/>
+          <w14:ligatures w14:val="none"/>
+        </w:rPr>
+        <w:t>Response: {"height": 33.3, "weight": -25.8606098982665}</w:t>
+      </w:r>
+    </w:p>
+    <w:p>
+      <w:pPr>
+        <w:pStyle w:val="ListParagraph"/>
+        <w:numPr>
+          <w:ilvl w:val="0"/>
+          <w:numId w:val="10"/>
+        </w:numPr>
+        <w:spacing w:before="100" w:beforeAutospacing="1" w:after="100" w:afterAutospacing="1" w:line="240" w:lineRule="auto"/>
+        <w:rPr>
+          <w:rFonts w:ascii="Times New Roman" w:eastAsia="Times New Roman" w:hAnsi="Times New Roman" w:cs="Times New Roman"/>
+          <w:kern w:val="0"/>
+          <w14:ligatures w14:val="none"/>
+        </w:rPr>
+      </w:pPr>
+      <w:hyperlink r:id="rId14" w:tgtFrame="_new" w:history="1">
+        <w:r>
+          <w:rPr>
+            <w:rFonts w:ascii="Times New Roman" w:eastAsia="Times New Roman" w:hAnsi="Times New Roman" w:cs="Times New Roman"/>
+            <w:b/>
+            <w:bCs/>
+            <w:color w:val="0000FF"/>
+            <w:kern w:val="0"/>
+            <w:u w:val="single"/>
+            <w14:ligatures w14:val="none"/>
+          </w:rPr>
+          <w:t>http://127.0.0.1:5000/weight?height=</w:t>
+        </w:r>
+        <w:r>
+          <w:rPr>
+            <w:rFonts w:ascii="Times New Roman" w:eastAsia="Times New Roman" w:hAnsi="Times New Roman" w:cs="Times New Roman"/>
+            <w:b/>
+            <w:bCs/>
+            <w:color w:val="0000FF"/>
+            <w:kern w:val="0"/>
+            <w:u w:val="single"/>
+            <w14:ligatures w14:val="none"/>
+          </w:rPr>
+          <w:t>0</w:t>
+        </w:r>
+      </w:hyperlink>
+    </w:p>
+    <w:p>
+      <w:pPr>
+        <w:numPr>
+          <w:ilvl w:val="1"/>
+          <w:numId w:val="11"/>
+        </w:numPr>
+        <w:spacing w:before="100" w:beforeAutospacing="1" w:after="100" w:afterAutospacing="1" w:line="240" w:lineRule="auto"/>
+        <w:rPr>
+          <w:rFonts w:ascii="Times New Roman" w:eastAsia="Times New Roman" w:hAnsi="Times New Roman" w:cs="Times New Roman"/>
+          <w:kern w:val="0"/>
+          <w14:ligatures w14:val="none"/>
+        </w:rPr>
+      </w:pPr>
+      <w:r>
+        <w:rPr>
+          <w:rFonts w:ascii="Times New Roman" w:eastAsia="Times New Roman" w:hAnsi="Times New Roman" w:cs="Times New Roman"/>
+          <w:kern w:val="0"/>
+          <w14:ligatures w14:val="none"/>
+        </w:rPr>
+        <w:t>Response: {"height": 0.0, "weight": -166.29034127566825}</w:t>
+      </w:r>
+    </w:p>
+    <w:p>
+      <w:pPr>
+        <w:pStyle w:val="ListParagraph"/>
+        <w:numPr>
+          <w:ilvl w:val="0"/>
+          <w:numId w:val="10"/>
+        </w:numPr>
+        <w:spacing w:before="100" w:beforeAutospacing="1" w:after="100" w:afterAutospacing="1" w:line="240" w:lineRule="auto"/>
+        <w:rPr>
+          <w:rFonts w:ascii="Times New Roman" w:eastAsia="Times New Roman" w:hAnsi="Times New Roman" w:cs="Times New Roman"/>
+          <w:kern w:val="0"/>
+          <w14:ligatures w14:val="none"/>
+        </w:rPr>
+      </w:pPr>
+      <w:hyperlink r:id="rId15" w:tgtFrame="_new" w:history="1">
+        <w:r>
+          <w:rPr>
+            <w:rFonts w:ascii="Times New Roman" w:eastAsia="Times New Roman" w:hAnsi="Times New Roman" w:cs="Times New Roman"/>
+            <w:b/>
+            <w:bCs/>
+            <w:color w:val="0000FF"/>
+            <w:kern w:val="0"/>
+            <w:u w:val="single"/>
+            <w14:ligatures w14:val="none"/>
+          </w:rPr>
+          <w:t>http://127.0.0.1:5000/weight?height=50</w:t>
+        </w:r>
+      </w:hyperlink>
+    </w:p>
+    <w:p>
+      <w:pPr>
+        <w:numPr>
+          <w:ilvl w:val="1"/>
+          <w:numId w:val="11"/>
+        </w:numPr>
+        <w:spacing w:before="100" w:beforeAutospacing="1" w:after="100" w:afterAutospacing="1" w:line="240" w:lineRule="auto"/>
+        <w:rPr>
+          <w:rFonts w:ascii="Times New Roman" w:eastAsia="Times New Roman" w:hAnsi="Times New Roman" w:cs="Times New Roman"/>
+          <w:kern w:val="0"/>
+          <w14:ligatures w14:val="none"/>
+        </w:rPr>
+      </w:pPr>
+      <w:r>
+        <w:rPr>
+          <w:rFonts w:ascii="Times New Roman" w:eastAsia="Times New Roman" w:hAnsi="Times New Roman" w:cs="Times New Roman"/>
+          <w:kern w:val="0"/>
+          <w14:ligatures w14:val="none"/>
+        </w:rPr>
+        <w:t>Response: {"height": 50.0, "weight": -1.3934699237888282}</w:t>
+      </w:r>
+    </w:p>
+    <w:p>
+      <w:pPr>
+        <w:pStyle w:val="ListParagraph"/>
+        <w:numPr>
+          <w:ilvl w:val="0"/>
+          <w:numId w:val="10"/>
+        </w:numPr>
+        <w:spacing w:before="100" w:beforeAutospacing="1" w:after="100" w:afterAutospacing="1" w:line="240" w:lineRule="auto"/>
+        <w:rPr>
+          <w:rFonts w:ascii="Times New Roman" w:eastAsia="Times New Roman" w:hAnsi="Times New Roman" w:cs="Times New Roman"/>
+          <w:kern w:val="0"/>
+          <w14:ligatures w14:val="none"/>
+        </w:rPr>
+      </w:pPr>
+      <w:hyperlink r:id="rId16" w:tgtFrame="_new" w:history="1">
+        <w:r>
+          <w:rPr>
+            <w:rFonts w:ascii="Times New Roman" w:eastAsia="Times New Roman" w:hAnsi="Times New Roman" w:cs="Times New Roman"/>
+            <w:b/>
+            <w:bCs/>
+            <w:color w:val="0000FF"/>
+            <w:kern w:val="0"/>
+            <w:u w:val="single"/>
+            <w14:ligatures w14:val="none"/>
+          </w:rPr>
+          <w:t>http://127.0.0.1:5000/weight?height=100</w:t>
+        </w:r>
+      </w:hyperlink>
+    </w:p>
+    <w:p>
+      <w:pPr>
+        <w:numPr>
+          <w:ilvl w:val="1"/>
+          <w:numId w:val="11"/>
+        </w:numPr>
+        <w:spacing w:before="100" w:beforeAutospacing="1" w:after="100" w:afterAutospacing="1" w:line="240" w:lineRule="auto"/>
+        <w:rPr>
+          <w:rFonts w:ascii="Times New Roman" w:eastAsia="Times New Roman" w:hAnsi="Times New Roman" w:cs="Times New Roman"/>
+          <w:kern w:val="0"/>
+          <w14:ligatures w14:val="none"/>
+        </w:rPr>
+      </w:pPr>
+      <w:r>
+        <w:rPr>
+          <w:rFonts w:ascii="Times New Roman" w:eastAsia="Times New Roman" w:hAnsi="Times New Roman" w:cs="Times New Roman"/>
+          <w:kern w:val="0"/>
+          <w14:ligatures w14:val="none"/>
+        </w:rPr>
+        <w:t>Response: {"height": 100.0, "weight": 13.326036231749782}</w:t>
+      </w:r>
+    </w:p>
+    <w:p>
+      <w:pPr>
+        <w:pStyle w:val="ListParagraph"/>
+        <w:numPr>
+          <w:ilvl w:val="0"/>
+          <w:numId w:val="10"/>
+        </w:numPr>
+        <w:spacing w:before="100" w:beforeAutospacing="1" w:after="100" w:afterAutospacing="1" w:line="240" w:lineRule="auto"/>
+        <w:rPr>
+          <w:rFonts w:ascii="Times New Roman" w:eastAsia="Times New Roman" w:hAnsi="Times New Roman" w:cs="Times New Roman"/>
+          <w:kern w:val="0"/>
+          <w14:ligatures w14:val="none"/>
+        </w:rPr>
+      </w:pPr>
+      <w:hyperlink r:id="rId17" w:tgtFrame="_new" w:history="1">
+        <w:r>
+          <w:rPr>
+            <w:rFonts w:ascii="Times New Roman" w:eastAsia="Times New Roman" w:hAnsi="Times New Roman" w:cs="Times New Roman"/>
+            <w:b/>
+            <w:bCs/>
+            <w:color w:val="0000FF"/>
+            <w:kern w:val="0"/>
+            <w:u w:val="single"/>
+            <w14:ligatures w14:val="none"/>
+          </w:rPr>
+          <w:t>http://127.0.0.1:5000/weight?height=150</w:t>
+        </w:r>
+      </w:hyperlink>
+    </w:p>
+    <w:p>
+      <w:pPr>
+        <w:numPr>
+          <w:ilvl w:val="1"/>
+          <w:numId w:val="11"/>
+        </w:numPr>
+        <w:spacing w:before="100" w:beforeAutospacing="1" w:after="100" w:afterAutospacing="1" w:line="240" w:lineRule="auto"/>
+        <w:rPr>
+          <w:rFonts w:ascii="Times New Roman" w:eastAsia="Times New Roman" w:hAnsi="Times New Roman" w:cs="Times New Roman"/>
+          <w:kern w:val="0"/>
+          <w14:ligatures w14:val="none"/>
+        </w:rPr>
+      </w:pPr>
+      <w:r>
+        <w:rPr>
+          <w:rFonts w:ascii="Times New Roman" w:eastAsia="Times New Roman" w:hAnsi="Times New Roman" w:cs="Times New Roman"/>
+          <w:kern w:val="0"/>
+          <w14:ligatures w14:val="none"/>
+        </w:rPr>
+        <w:t>Response: {"height": 150.0, "weight": 41.40189303869}</w:t>
+      </w:r>
+    </w:p>
+    <w:p>
+      <w:pPr>
+        <w:pStyle w:val="ListParagraph"/>
+        <w:numPr>
+          <w:ilvl w:val="0"/>
+          <w:numId w:val="10"/>
+        </w:numPr>
+        <w:spacing w:before="100" w:beforeAutospacing="1" w:after="100" w:afterAutospacing="1" w:line="240" w:lineRule="auto"/>
+        <w:rPr>
+          <w:rFonts w:ascii="Times New Roman" w:eastAsia="Times New Roman" w:hAnsi="Times New Roman" w:cs="Times New Roman"/>
+          <w:kern w:val="0"/>
+          <w14:ligatures w14:val="none"/>
+        </w:rPr>
+      </w:pPr>
+      <w:hyperlink r:id="rId18" w:tgtFrame="_new" w:history="1">
+        <w:r>
+          <w:rPr>
+            <w:rFonts w:ascii="Times New Roman" w:eastAsia="Times New Roman" w:hAnsi="Times New Roman" w:cs="Times New Roman"/>
+            <w:b/>
+            <w:bCs/>
+            <w:color w:val="0000FF"/>
+            <w:kern w:val="0"/>
+            <w:u w:val="single"/>
+            <w14:ligatures w14:val="none"/>
+          </w:rPr>
+          <w:t>http://127.0.0.1:5000/weight?height=175</w:t>
+        </w:r>
+      </w:hyperlink>
+    </w:p>
+    <w:p>
+      <w:pPr>
+        <w:numPr>
+          <w:ilvl w:val="1"/>
+          <w:numId w:val="11"/>
+        </w:numPr>
+        <w:spacing w:before="100" w:beforeAutospacing="1" w:after="100" w:afterAutospacing="1" w:line="240" w:lineRule="auto"/>
+        <w:rPr>
+          <w:rFonts w:ascii="Times New Roman" w:eastAsia="Times New Roman" w:hAnsi="Times New Roman" w:cs="Times New Roman"/>
+          <w:kern w:val="0"/>
+          <w14:ligatures w14:val="none"/>
+        </w:rPr>
+      </w:pPr>
+      <w:r>
+        <w:rPr>
+          <w:rFonts w:ascii="Times New Roman" w:eastAsia="Times New Roman" w:hAnsi="Times New Roman" w:cs="Times New Roman"/>
+          <w:kern w:val="0"/>
+          <w14:ligatures w14:val="none"/>
+        </w:rPr>
+        <w:t>Response: {"height": 175.0, "weight": 56.42986106265152}</w:t>
+      </w:r>
+    </w:p>
+    <w:p>
+      <w:pPr>
+        <w:pStyle w:val="ListParagraph"/>
+        <w:numPr>
+          <w:ilvl w:val="0"/>
+          <w:numId w:val="10"/>
+        </w:numPr>
+        <w:spacing w:before="100" w:beforeAutospacing="1" w:after="100" w:afterAutospacing="1" w:line="240" w:lineRule="auto"/>
+        <w:rPr>
+          <w:rFonts w:ascii="Times New Roman" w:eastAsia="Times New Roman" w:hAnsi="Times New Roman" w:cs="Times New Roman"/>
+          <w:kern w:val="0"/>
+          <w14:ligatures w14:val="none"/>
+        </w:rPr>
+      </w:pPr>
+      <w:hyperlink r:id="rId19" w:tgtFrame="_new" w:history="1">
+        <w:r>
+          <w:rPr>
+            <w:rFonts w:ascii="Times New Roman" w:eastAsia="Times New Roman" w:hAnsi="Times New Roman" w:cs="Times New Roman"/>
+            <w:b/>
+            <w:bCs/>
+            <w:color w:val="0000FF"/>
+            <w:kern w:val="0"/>
+            <w:u w:val="single"/>
+            <w14:ligatures w14:val="none"/>
+          </w:rPr>
+          <w:t>http://127.0.0.1:5000/weight?height=200</w:t>
+        </w:r>
+      </w:hyperlink>
+    </w:p>
+    <w:p>
+      <w:pPr>
+        <w:numPr>
+          <w:ilvl w:val="1"/>
+          <w:numId w:val="11"/>
+        </w:numPr>
+        <w:spacing w:before="100" w:beforeAutospacing="1" w:after="100" w:afterAutospacing="1" w:line="240" w:lineRule="auto"/>
+        <w:rPr>
+          <w:rFonts w:ascii="Times New Roman" w:eastAsia="Times New Roman" w:hAnsi="Times New Roman" w:cs="Times New Roman"/>
+          <w:kern w:val="0"/>
+          <w14:ligatures w14:val="none"/>
+        </w:rPr>
+      </w:pPr>
+      <w:r>
+        <w:rPr>
+          <w:rFonts w:ascii="Times New Roman" w:eastAsia="Times New Roman" w:hAnsi="Times New Roman" w:cs="Times New Roman"/>
+          <w:kern w:val="0"/>
+          <w14:ligatures w14:val="none"/>
+        </w:rPr>
+        <w:t>Response: {"height": 200.0, "weight": 44.77557652322908}</w:t>
+      </w:r>
+    </w:p>
     <w:p/>
     <w:p>
       <w:pPr>
@@ -428,6 +1010,48 @@
     </w:p>
     <w:p>
       <w:pPr>
+        <w:jc w:val="center"/>
+      </w:pPr>
+      <w:r>
+        <w:drawing>
+          <wp:inline distT="0" distB="0" distL="0" distR="0" wp14:anchorId="6FB0ADAD" wp14:editId="085B0FE9">
+            <wp:extent cx="3762375" cy="4837787"/>
+            <wp:effectExtent l="0" t="0" r="0" b="1270"/>
+            <wp:docPr id="1841165394" name="Picture 1" descr="A screenshot of a computer&#10;&#10;Description automatically generated"/>
+            <wp:cNvGraphicFramePr>
+              <a:graphicFrameLocks xmlns:a="http://schemas.openxmlformats.org/drawingml/2006/main" noChangeAspect="1"/>
+            </wp:cNvGraphicFramePr>
+            <a:graphic xmlns:a="http://schemas.openxmlformats.org/drawingml/2006/main">
+              <a:graphicData uri="http://schemas.openxmlformats.org/drawingml/2006/picture">
+                <pic:pic xmlns:pic="http://schemas.openxmlformats.org/drawingml/2006/picture">
+                  <pic:nvPicPr>
+                    <pic:cNvPr id="1841165394" name="Picture 1" descr="A screenshot of a computer&#10;&#10;Description automatically generated"/>
+                    <pic:cNvPicPr/>
+                  </pic:nvPicPr>
+                  <pic:blipFill>
+                    <a:blip r:embed="rId20"/>
+                    <a:stretch>
+                      <a:fillRect/>
+                    </a:stretch>
+                  </pic:blipFill>
+                  <pic:spPr>
+                    <a:xfrm>
+                      <a:off x="0" y="0"/>
+                      <a:ext cx="3770985" cy="4848858"/>
+                    </a:xfrm>
+                    <a:prstGeom prst="rect">
+                      <a:avLst/>
+                    </a:prstGeom>
+                  </pic:spPr>
+                </pic:pic>
+              </a:graphicData>
+            </a:graphic>
+          </wp:inline>
+        </w:drawing>
+      </w:r>
+    </w:p>
+    <w:p>
+      <w:pPr>
         <w:pStyle w:val="ListParagraph"/>
         <w:numPr>
           <w:ilvl w:val="0"/>
@@ -436,6 +1060,36 @@
       </w:pPr>
       <w:r>
         <w:t>Analysis 11 - Verify match. Explain discrepancies.</w:t>
+      </w:r>
+    </w:p>
+    <w:p>
+      <w:pPr>
+        <w:pStyle w:val="ListParagraph"/>
+        <w:numPr>
+          <w:ilvl w:val="1"/>
+          <w:numId w:val="1"/>
+        </w:numPr>
+      </w:pPr>
+      <w:r>
+        <w:t xml:space="preserve">When reviewing the server responses and the initial Jupyter notebook predictions, we can see the values match up exactly.  We can confirm that our pipeline was serialized and deserialized correctly and our Flask API is functioning correctly, providing errors when no valid input is </w:t>
+      </w:r>
+      <w:r>
+        <w:t>given,</w:t>
+      </w:r>
+      <w:r>
+        <w:t xml:space="preserve"> and accurate predictions based on valid height inputs.  </w:t>
+      </w:r>
+      <w:r>
+        <w:t xml:space="preserve">By first verifying that our model is working correctly, followed up by testing our server responses against our known model data, we have demonstrated that the model can be used for predictions with a </w:t>
+      </w:r>
+      <w:r>
+        <w:t>web application</w:t>
+      </w:r>
+      <w:r>
+        <w:t xml:space="preserve">. </w:t>
+      </w:r>
+      <w:r>
+        <w:t xml:space="preserve"> </w:t>
       </w:r>
     </w:p>
     <w:sectPr>
@@ -451,9 +1105,1427 @@
 <file path=word/numbering.xml><?xml version="1.0" encoding="utf-8"?>
 <w:numbering xmlns:wpc="http://schemas.microsoft.com/office/word/2010/wordprocessingCanvas" xmlns:cx="http://schemas.microsoft.com/office/drawing/2014/chartex" xmlns:cx1="http://schemas.microsoft.com/office/drawing/2015/9/8/chartex" xmlns:cx2="http://schemas.microsoft.com/office/drawing/2015/10/21/chartex" xmlns:cx3="http://schemas.microsoft.com/office/drawing/2016/5/9/chartex" xmlns:cx4="http://schemas.microsoft.com/office/drawing/2016/5/10/chartex" xmlns:cx5="http://schemas.microsoft.com/office/drawing/2016/5/11/chartex" xmlns:cx6="http://schemas.microsoft.com/office/drawing/2016/5/12/chartex" xmlns:cx7="http://schemas.microsoft.com/office/drawing/2016/5/13/chartex" xmlns:cx8="http://schemas.microsoft.com/office/drawing/2016/5/14/chartex" xmlns:mc="http://schemas.openxmlformats.org/markup-compatibility/2006" xmlns:aink="http://schemas.microsoft.com/office/drawing/2016/ink" xmlns:am3d="http://schemas.microsoft.com/office/drawing/2017/model3d" xmlns:o="urn:schemas-microsoft-com:office:office" xmlns:oel="http://schemas.microsoft.com/office/2019/extlst" xmlns:r="http://schemas.openxmlformats.org/officeDocument/2006/relationships" xmlns:m="http://schemas.openxmlformats.org/officeDocument/2006/math" xmlns:v="urn:schemas-microsoft-com:vml" xmlns:wp14="http://schemas.microsoft.com/office/word/2010/wordprocessingDrawing" xmlns:wp="http://schemas.openxmlformats.org/drawingml/2006/wordprocessingDrawing" xmlns:w10="urn:schemas-microsoft-com:office:word" xmlns:w="http://schemas.openxmlformats.org/wordprocessingml/2006/main" xmlns:w14="http://schemas.microsoft.com/office/word/2010/wordml" xmlns:w15="http://schemas.microsoft.com/office/word/2012/wordml" xmlns:w16cex="http://schemas.microsoft.com/office/word/2018/wordml/cex" xmlns:w16cid="http://schemas.microsoft.com/office/word/2016/wordml/cid" xmlns:w16="http://schemas.microsoft.com/office/word/2018/wordml" xmlns:w16du="http://schemas.microsoft.com/office/word/2023/wordml/word16du" xmlns:w16sdtdh="http://schemas.microsoft.com/office/word/2020/wordml/sdtdatahash" xmlns:w16se="http://schemas.microsoft.com/office/word/2015/wordml/symex" xmlns:wpg="http://schemas.microsoft.com/office/word/2010/wordprocessingGroup" xmlns:wpi="http://schemas.microsoft.com/office/word/2010/wordprocessingInk" xmlns:wne="http://schemas.microsoft.com/office/word/2006/wordml" xmlns:wps="http://schemas.microsoft.com/office/word/2010/wordprocessingShape" mc:Ignorable="w14 w15 w16se w16cid w16 w16cex w16sdtdh w16du wp14">
   <w:abstractNum w:abstractNumId="0" w15:restartNumberingAfterBreak="0">
+    <w:nsid w:val="04FB501C"/>
+    <w:multiLevelType w:val="multilevel"/>
+    <w:tmpl w:val="291C8A6E"/>
+    <w:lvl w:ilvl="0">
+      <w:start w:val="1"/>
+      <w:numFmt w:val="bullet"/>
+      <w:lvlText w:val=""/>
+      <w:lvlJc w:val="left"/>
+      <w:pPr>
+        <w:tabs>
+          <w:tab w:val="num" w:pos="720"/>
+        </w:tabs>
+        <w:ind w:left="720" w:hanging="360"/>
+      </w:pPr>
+      <w:rPr>
+        <w:rFonts w:ascii="Symbol" w:hAnsi="Symbol" w:hint="default"/>
+        <w:sz w:val="20"/>
+      </w:rPr>
+    </w:lvl>
+    <w:lvl w:ilvl="1" w:tentative="1">
+      <w:start w:val="1"/>
+      <w:numFmt w:val="bullet"/>
+      <w:lvlText w:val="o"/>
+      <w:lvlJc w:val="left"/>
+      <w:pPr>
+        <w:tabs>
+          <w:tab w:val="num" w:pos="1440"/>
+        </w:tabs>
+        <w:ind w:left="1440" w:hanging="360"/>
+      </w:pPr>
+      <w:rPr>
+        <w:rFonts w:ascii="Courier New" w:hAnsi="Courier New" w:hint="default"/>
+        <w:sz w:val="20"/>
+      </w:rPr>
+    </w:lvl>
+    <w:lvl w:ilvl="2" w:tentative="1">
+      <w:start w:val="1"/>
+      <w:numFmt w:val="bullet"/>
+      <w:lvlText w:val=""/>
+      <w:lvlJc w:val="left"/>
+      <w:pPr>
+        <w:tabs>
+          <w:tab w:val="num" w:pos="2160"/>
+        </w:tabs>
+        <w:ind w:left="2160" w:hanging="360"/>
+      </w:pPr>
+      <w:rPr>
+        <w:rFonts w:ascii="Wingdings" w:hAnsi="Wingdings" w:hint="default"/>
+        <w:sz w:val="20"/>
+      </w:rPr>
+    </w:lvl>
+    <w:lvl w:ilvl="3" w:tentative="1">
+      <w:start w:val="1"/>
+      <w:numFmt w:val="bullet"/>
+      <w:lvlText w:val=""/>
+      <w:lvlJc w:val="left"/>
+      <w:pPr>
+        <w:tabs>
+          <w:tab w:val="num" w:pos="2880"/>
+        </w:tabs>
+        <w:ind w:left="2880" w:hanging="360"/>
+      </w:pPr>
+      <w:rPr>
+        <w:rFonts w:ascii="Wingdings" w:hAnsi="Wingdings" w:hint="default"/>
+        <w:sz w:val="20"/>
+      </w:rPr>
+    </w:lvl>
+    <w:lvl w:ilvl="4" w:tentative="1">
+      <w:start w:val="1"/>
+      <w:numFmt w:val="bullet"/>
+      <w:lvlText w:val=""/>
+      <w:lvlJc w:val="left"/>
+      <w:pPr>
+        <w:tabs>
+          <w:tab w:val="num" w:pos="3600"/>
+        </w:tabs>
+        <w:ind w:left="3600" w:hanging="360"/>
+      </w:pPr>
+      <w:rPr>
+        <w:rFonts w:ascii="Wingdings" w:hAnsi="Wingdings" w:hint="default"/>
+        <w:sz w:val="20"/>
+      </w:rPr>
+    </w:lvl>
+    <w:lvl w:ilvl="5" w:tentative="1">
+      <w:start w:val="1"/>
+      <w:numFmt w:val="bullet"/>
+      <w:lvlText w:val=""/>
+      <w:lvlJc w:val="left"/>
+      <w:pPr>
+        <w:tabs>
+          <w:tab w:val="num" w:pos="4320"/>
+        </w:tabs>
+        <w:ind w:left="4320" w:hanging="360"/>
+      </w:pPr>
+      <w:rPr>
+        <w:rFonts w:ascii="Wingdings" w:hAnsi="Wingdings" w:hint="default"/>
+        <w:sz w:val="20"/>
+      </w:rPr>
+    </w:lvl>
+    <w:lvl w:ilvl="6" w:tentative="1">
+      <w:start w:val="1"/>
+      <w:numFmt w:val="bullet"/>
+      <w:lvlText w:val=""/>
+      <w:lvlJc w:val="left"/>
+      <w:pPr>
+        <w:tabs>
+          <w:tab w:val="num" w:pos="5040"/>
+        </w:tabs>
+        <w:ind w:left="5040" w:hanging="360"/>
+      </w:pPr>
+      <w:rPr>
+        <w:rFonts w:ascii="Wingdings" w:hAnsi="Wingdings" w:hint="default"/>
+        <w:sz w:val="20"/>
+      </w:rPr>
+    </w:lvl>
+    <w:lvl w:ilvl="7" w:tentative="1">
+      <w:start w:val="1"/>
+      <w:numFmt w:val="bullet"/>
+      <w:lvlText w:val=""/>
+      <w:lvlJc w:val="left"/>
+      <w:pPr>
+        <w:tabs>
+          <w:tab w:val="num" w:pos="5760"/>
+        </w:tabs>
+        <w:ind w:left="5760" w:hanging="360"/>
+      </w:pPr>
+      <w:rPr>
+        <w:rFonts w:ascii="Wingdings" w:hAnsi="Wingdings" w:hint="default"/>
+        <w:sz w:val="20"/>
+      </w:rPr>
+    </w:lvl>
+    <w:lvl w:ilvl="8" w:tentative="1">
+      <w:start w:val="1"/>
+      <w:numFmt w:val="bullet"/>
+      <w:lvlText w:val=""/>
+      <w:lvlJc w:val="left"/>
+      <w:pPr>
+        <w:tabs>
+          <w:tab w:val="num" w:pos="6480"/>
+        </w:tabs>
+        <w:ind w:left="6480" w:hanging="360"/>
+      </w:pPr>
+      <w:rPr>
+        <w:rFonts w:ascii="Wingdings" w:hAnsi="Wingdings" w:hint="default"/>
+        <w:sz w:val="20"/>
+      </w:rPr>
+    </w:lvl>
+  </w:abstractNum>
+  <w:abstractNum w:abstractNumId="1" w15:restartNumberingAfterBreak="0">
+    <w:nsid w:val="2379111C"/>
+    <w:multiLevelType w:val="multilevel"/>
+    <w:tmpl w:val="17240C9A"/>
+    <w:lvl w:ilvl="0">
+      <w:start w:val="1"/>
+      <w:numFmt w:val="bullet"/>
+      <w:lvlText w:val=""/>
+      <w:lvlJc w:val="left"/>
+      <w:pPr>
+        <w:tabs>
+          <w:tab w:val="num" w:pos="720"/>
+        </w:tabs>
+        <w:ind w:left="720" w:hanging="360"/>
+      </w:pPr>
+      <w:rPr>
+        <w:rFonts w:ascii="Symbol" w:hAnsi="Symbol" w:hint="default"/>
+        <w:sz w:val="20"/>
+      </w:rPr>
+    </w:lvl>
+    <w:lvl w:ilvl="1" w:tentative="1">
+      <w:start w:val="1"/>
+      <w:numFmt w:val="bullet"/>
+      <w:lvlText w:val="o"/>
+      <w:lvlJc w:val="left"/>
+      <w:pPr>
+        <w:tabs>
+          <w:tab w:val="num" w:pos="1440"/>
+        </w:tabs>
+        <w:ind w:left="1440" w:hanging="360"/>
+      </w:pPr>
+      <w:rPr>
+        <w:rFonts w:ascii="Courier New" w:hAnsi="Courier New" w:hint="default"/>
+        <w:sz w:val="20"/>
+      </w:rPr>
+    </w:lvl>
+    <w:lvl w:ilvl="2" w:tentative="1">
+      <w:start w:val="1"/>
+      <w:numFmt w:val="bullet"/>
+      <w:lvlText w:val=""/>
+      <w:lvlJc w:val="left"/>
+      <w:pPr>
+        <w:tabs>
+          <w:tab w:val="num" w:pos="2160"/>
+        </w:tabs>
+        <w:ind w:left="2160" w:hanging="360"/>
+      </w:pPr>
+      <w:rPr>
+        <w:rFonts w:ascii="Wingdings" w:hAnsi="Wingdings" w:hint="default"/>
+        <w:sz w:val="20"/>
+      </w:rPr>
+    </w:lvl>
+    <w:lvl w:ilvl="3" w:tentative="1">
+      <w:start w:val="1"/>
+      <w:numFmt w:val="bullet"/>
+      <w:lvlText w:val=""/>
+      <w:lvlJc w:val="left"/>
+      <w:pPr>
+        <w:tabs>
+          <w:tab w:val="num" w:pos="2880"/>
+        </w:tabs>
+        <w:ind w:left="2880" w:hanging="360"/>
+      </w:pPr>
+      <w:rPr>
+        <w:rFonts w:ascii="Wingdings" w:hAnsi="Wingdings" w:hint="default"/>
+        <w:sz w:val="20"/>
+      </w:rPr>
+    </w:lvl>
+    <w:lvl w:ilvl="4" w:tentative="1">
+      <w:start w:val="1"/>
+      <w:numFmt w:val="bullet"/>
+      <w:lvlText w:val=""/>
+      <w:lvlJc w:val="left"/>
+      <w:pPr>
+        <w:tabs>
+          <w:tab w:val="num" w:pos="3600"/>
+        </w:tabs>
+        <w:ind w:left="3600" w:hanging="360"/>
+      </w:pPr>
+      <w:rPr>
+        <w:rFonts w:ascii="Wingdings" w:hAnsi="Wingdings" w:hint="default"/>
+        <w:sz w:val="20"/>
+      </w:rPr>
+    </w:lvl>
+    <w:lvl w:ilvl="5" w:tentative="1">
+      <w:start w:val="1"/>
+      <w:numFmt w:val="bullet"/>
+      <w:lvlText w:val=""/>
+      <w:lvlJc w:val="left"/>
+      <w:pPr>
+        <w:tabs>
+          <w:tab w:val="num" w:pos="4320"/>
+        </w:tabs>
+        <w:ind w:left="4320" w:hanging="360"/>
+      </w:pPr>
+      <w:rPr>
+        <w:rFonts w:ascii="Wingdings" w:hAnsi="Wingdings" w:hint="default"/>
+        <w:sz w:val="20"/>
+      </w:rPr>
+    </w:lvl>
+    <w:lvl w:ilvl="6" w:tentative="1">
+      <w:start w:val="1"/>
+      <w:numFmt w:val="bullet"/>
+      <w:lvlText w:val=""/>
+      <w:lvlJc w:val="left"/>
+      <w:pPr>
+        <w:tabs>
+          <w:tab w:val="num" w:pos="5040"/>
+        </w:tabs>
+        <w:ind w:left="5040" w:hanging="360"/>
+      </w:pPr>
+      <w:rPr>
+        <w:rFonts w:ascii="Wingdings" w:hAnsi="Wingdings" w:hint="default"/>
+        <w:sz w:val="20"/>
+      </w:rPr>
+    </w:lvl>
+    <w:lvl w:ilvl="7" w:tentative="1">
+      <w:start w:val="1"/>
+      <w:numFmt w:val="bullet"/>
+      <w:lvlText w:val=""/>
+      <w:lvlJc w:val="left"/>
+      <w:pPr>
+        <w:tabs>
+          <w:tab w:val="num" w:pos="5760"/>
+        </w:tabs>
+        <w:ind w:left="5760" w:hanging="360"/>
+      </w:pPr>
+      <w:rPr>
+        <w:rFonts w:ascii="Wingdings" w:hAnsi="Wingdings" w:hint="default"/>
+        <w:sz w:val="20"/>
+      </w:rPr>
+    </w:lvl>
+    <w:lvl w:ilvl="8" w:tentative="1">
+      <w:start w:val="1"/>
+      <w:numFmt w:val="bullet"/>
+      <w:lvlText w:val=""/>
+      <w:lvlJc w:val="left"/>
+      <w:pPr>
+        <w:tabs>
+          <w:tab w:val="num" w:pos="6480"/>
+        </w:tabs>
+        <w:ind w:left="6480" w:hanging="360"/>
+      </w:pPr>
+      <w:rPr>
+        <w:rFonts w:ascii="Wingdings" w:hAnsi="Wingdings" w:hint="default"/>
+        <w:sz w:val="20"/>
+      </w:rPr>
+    </w:lvl>
+  </w:abstractNum>
+  <w:abstractNum w:abstractNumId="2" w15:restartNumberingAfterBreak="0">
+    <w:nsid w:val="2EA94EDA"/>
+    <w:multiLevelType w:val="multilevel"/>
+    <w:tmpl w:val="AE3CA7F4"/>
+    <w:lvl w:ilvl="0">
+      <w:start w:val="1"/>
+      <w:numFmt w:val="bullet"/>
+      <w:lvlText w:val=""/>
+      <w:lvlJc w:val="left"/>
+      <w:pPr>
+        <w:tabs>
+          <w:tab w:val="num" w:pos="720"/>
+        </w:tabs>
+        <w:ind w:left="720" w:hanging="360"/>
+      </w:pPr>
+      <w:rPr>
+        <w:rFonts w:ascii="Symbol" w:hAnsi="Symbol" w:hint="default"/>
+        <w:sz w:val="20"/>
+      </w:rPr>
+    </w:lvl>
+    <w:lvl w:ilvl="1" w:tentative="1">
+      <w:start w:val="1"/>
+      <w:numFmt w:val="bullet"/>
+      <w:lvlText w:val="o"/>
+      <w:lvlJc w:val="left"/>
+      <w:pPr>
+        <w:tabs>
+          <w:tab w:val="num" w:pos="1440"/>
+        </w:tabs>
+        <w:ind w:left="1440" w:hanging="360"/>
+      </w:pPr>
+      <w:rPr>
+        <w:rFonts w:ascii="Courier New" w:hAnsi="Courier New" w:hint="default"/>
+        <w:sz w:val="20"/>
+      </w:rPr>
+    </w:lvl>
+    <w:lvl w:ilvl="2" w:tentative="1">
+      <w:start w:val="1"/>
+      <w:numFmt w:val="bullet"/>
+      <w:lvlText w:val=""/>
+      <w:lvlJc w:val="left"/>
+      <w:pPr>
+        <w:tabs>
+          <w:tab w:val="num" w:pos="2160"/>
+        </w:tabs>
+        <w:ind w:left="2160" w:hanging="360"/>
+      </w:pPr>
+      <w:rPr>
+        <w:rFonts w:ascii="Wingdings" w:hAnsi="Wingdings" w:hint="default"/>
+        <w:sz w:val="20"/>
+      </w:rPr>
+    </w:lvl>
+    <w:lvl w:ilvl="3" w:tentative="1">
+      <w:start w:val="1"/>
+      <w:numFmt w:val="bullet"/>
+      <w:lvlText w:val=""/>
+      <w:lvlJc w:val="left"/>
+      <w:pPr>
+        <w:tabs>
+          <w:tab w:val="num" w:pos="2880"/>
+        </w:tabs>
+        <w:ind w:left="2880" w:hanging="360"/>
+      </w:pPr>
+      <w:rPr>
+        <w:rFonts w:ascii="Wingdings" w:hAnsi="Wingdings" w:hint="default"/>
+        <w:sz w:val="20"/>
+      </w:rPr>
+    </w:lvl>
+    <w:lvl w:ilvl="4" w:tentative="1">
+      <w:start w:val="1"/>
+      <w:numFmt w:val="bullet"/>
+      <w:lvlText w:val=""/>
+      <w:lvlJc w:val="left"/>
+      <w:pPr>
+        <w:tabs>
+          <w:tab w:val="num" w:pos="3600"/>
+        </w:tabs>
+        <w:ind w:left="3600" w:hanging="360"/>
+      </w:pPr>
+      <w:rPr>
+        <w:rFonts w:ascii="Wingdings" w:hAnsi="Wingdings" w:hint="default"/>
+        <w:sz w:val="20"/>
+      </w:rPr>
+    </w:lvl>
+    <w:lvl w:ilvl="5" w:tentative="1">
+      <w:start w:val="1"/>
+      <w:numFmt w:val="bullet"/>
+      <w:lvlText w:val=""/>
+      <w:lvlJc w:val="left"/>
+      <w:pPr>
+        <w:tabs>
+          <w:tab w:val="num" w:pos="4320"/>
+        </w:tabs>
+        <w:ind w:left="4320" w:hanging="360"/>
+      </w:pPr>
+      <w:rPr>
+        <w:rFonts w:ascii="Wingdings" w:hAnsi="Wingdings" w:hint="default"/>
+        <w:sz w:val="20"/>
+      </w:rPr>
+    </w:lvl>
+    <w:lvl w:ilvl="6" w:tentative="1">
+      <w:start w:val="1"/>
+      <w:numFmt w:val="bullet"/>
+      <w:lvlText w:val=""/>
+      <w:lvlJc w:val="left"/>
+      <w:pPr>
+        <w:tabs>
+          <w:tab w:val="num" w:pos="5040"/>
+        </w:tabs>
+        <w:ind w:left="5040" w:hanging="360"/>
+      </w:pPr>
+      <w:rPr>
+        <w:rFonts w:ascii="Wingdings" w:hAnsi="Wingdings" w:hint="default"/>
+        <w:sz w:val="20"/>
+      </w:rPr>
+    </w:lvl>
+    <w:lvl w:ilvl="7" w:tentative="1">
+      <w:start w:val="1"/>
+      <w:numFmt w:val="bullet"/>
+      <w:lvlText w:val=""/>
+      <w:lvlJc w:val="left"/>
+      <w:pPr>
+        <w:tabs>
+          <w:tab w:val="num" w:pos="5760"/>
+        </w:tabs>
+        <w:ind w:left="5760" w:hanging="360"/>
+      </w:pPr>
+      <w:rPr>
+        <w:rFonts w:ascii="Wingdings" w:hAnsi="Wingdings" w:hint="default"/>
+        <w:sz w:val="20"/>
+      </w:rPr>
+    </w:lvl>
+    <w:lvl w:ilvl="8" w:tentative="1">
+      <w:start w:val="1"/>
+      <w:numFmt w:val="bullet"/>
+      <w:lvlText w:val=""/>
+      <w:lvlJc w:val="left"/>
+      <w:pPr>
+        <w:tabs>
+          <w:tab w:val="num" w:pos="6480"/>
+        </w:tabs>
+        <w:ind w:left="6480" w:hanging="360"/>
+      </w:pPr>
+      <w:rPr>
+        <w:rFonts w:ascii="Wingdings" w:hAnsi="Wingdings" w:hint="default"/>
+        <w:sz w:val="20"/>
+      </w:rPr>
+    </w:lvl>
+  </w:abstractNum>
+  <w:abstractNum w:abstractNumId="3" w15:restartNumberingAfterBreak="0">
+    <w:nsid w:val="2F261384"/>
+    <w:multiLevelType w:val="multilevel"/>
+    <w:tmpl w:val="C20A75DE"/>
+    <w:lvl w:ilvl="0">
+      <w:start w:val="1"/>
+      <w:numFmt w:val="bullet"/>
+      <w:lvlText w:val=""/>
+      <w:lvlJc w:val="left"/>
+      <w:pPr>
+        <w:tabs>
+          <w:tab w:val="num" w:pos="720"/>
+        </w:tabs>
+        <w:ind w:left="720" w:hanging="360"/>
+      </w:pPr>
+      <w:rPr>
+        <w:rFonts w:ascii="Symbol" w:hAnsi="Symbol" w:hint="default"/>
+        <w:sz w:val="20"/>
+      </w:rPr>
+    </w:lvl>
+    <w:lvl w:ilvl="1" w:tentative="1">
+      <w:start w:val="1"/>
+      <w:numFmt w:val="bullet"/>
+      <w:lvlText w:val="o"/>
+      <w:lvlJc w:val="left"/>
+      <w:pPr>
+        <w:tabs>
+          <w:tab w:val="num" w:pos="1440"/>
+        </w:tabs>
+        <w:ind w:left="1440" w:hanging="360"/>
+      </w:pPr>
+      <w:rPr>
+        <w:rFonts w:ascii="Courier New" w:hAnsi="Courier New" w:hint="default"/>
+        <w:sz w:val="20"/>
+      </w:rPr>
+    </w:lvl>
+    <w:lvl w:ilvl="2" w:tentative="1">
+      <w:start w:val="1"/>
+      <w:numFmt w:val="bullet"/>
+      <w:lvlText w:val=""/>
+      <w:lvlJc w:val="left"/>
+      <w:pPr>
+        <w:tabs>
+          <w:tab w:val="num" w:pos="2160"/>
+        </w:tabs>
+        <w:ind w:left="2160" w:hanging="360"/>
+      </w:pPr>
+      <w:rPr>
+        <w:rFonts w:ascii="Wingdings" w:hAnsi="Wingdings" w:hint="default"/>
+        <w:sz w:val="20"/>
+      </w:rPr>
+    </w:lvl>
+    <w:lvl w:ilvl="3" w:tentative="1">
+      <w:start w:val="1"/>
+      <w:numFmt w:val="bullet"/>
+      <w:lvlText w:val=""/>
+      <w:lvlJc w:val="left"/>
+      <w:pPr>
+        <w:tabs>
+          <w:tab w:val="num" w:pos="2880"/>
+        </w:tabs>
+        <w:ind w:left="2880" w:hanging="360"/>
+      </w:pPr>
+      <w:rPr>
+        <w:rFonts w:ascii="Wingdings" w:hAnsi="Wingdings" w:hint="default"/>
+        <w:sz w:val="20"/>
+      </w:rPr>
+    </w:lvl>
+    <w:lvl w:ilvl="4" w:tentative="1">
+      <w:start w:val="1"/>
+      <w:numFmt w:val="bullet"/>
+      <w:lvlText w:val=""/>
+      <w:lvlJc w:val="left"/>
+      <w:pPr>
+        <w:tabs>
+          <w:tab w:val="num" w:pos="3600"/>
+        </w:tabs>
+        <w:ind w:left="3600" w:hanging="360"/>
+      </w:pPr>
+      <w:rPr>
+        <w:rFonts w:ascii="Wingdings" w:hAnsi="Wingdings" w:hint="default"/>
+        <w:sz w:val="20"/>
+      </w:rPr>
+    </w:lvl>
+    <w:lvl w:ilvl="5" w:tentative="1">
+      <w:start w:val="1"/>
+      <w:numFmt w:val="bullet"/>
+      <w:lvlText w:val=""/>
+      <w:lvlJc w:val="left"/>
+      <w:pPr>
+        <w:tabs>
+          <w:tab w:val="num" w:pos="4320"/>
+        </w:tabs>
+        <w:ind w:left="4320" w:hanging="360"/>
+      </w:pPr>
+      <w:rPr>
+        <w:rFonts w:ascii="Wingdings" w:hAnsi="Wingdings" w:hint="default"/>
+        <w:sz w:val="20"/>
+      </w:rPr>
+    </w:lvl>
+    <w:lvl w:ilvl="6" w:tentative="1">
+      <w:start w:val="1"/>
+      <w:numFmt w:val="bullet"/>
+      <w:lvlText w:val=""/>
+      <w:lvlJc w:val="left"/>
+      <w:pPr>
+        <w:tabs>
+          <w:tab w:val="num" w:pos="5040"/>
+        </w:tabs>
+        <w:ind w:left="5040" w:hanging="360"/>
+      </w:pPr>
+      <w:rPr>
+        <w:rFonts w:ascii="Wingdings" w:hAnsi="Wingdings" w:hint="default"/>
+        <w:sz w:val="20"/>
+      </w:rPr>
+    </w:lvl>
+    <w:lvl w:ilvl="7" w:tentative="1">
+      <w:start w:val="1"/>
+      <w:numFmt w:val="bullet"/>
+      <w:lvlText w:val=""/>
+      <w:lvlJc w:val="left"/>
+      <w:pPr>
+        <w:tabs>
+          <w:tab w:val="num" w:pos="5760"/>
+        </w:tabs>
+        <w:ind w:left="5760" w:hanging="360"/>
+      </w:pPr>
+      <w:rPr>
+        <w:rFonts w:ascii="Wingdings" w:hAnsi="Wingdings" w:hint="default"/>
+        <w:sz w:val="20"/>
+      </w:rPr>
+    </w:lvl>
+    <w:lvl w:ilvl="8" w:tentative="1">
+      <w:start w:val="1"/>
+      <w:numFmt w:val="bullet"/>
+      <w:lvlText w:val=""/>
+      <w:lvlJc w:val="left"/>
+      <w:pPr>
+        <w:tabs>
+          <w:tab w:val="num" w:pos="6480"/>
+        </w:tabs>
+        <w:ind w:left="6480" w:hanging="360"/>
+      </w:pPr>
+      <w:rPr>
+        <w:rFonts w:ascii="Wingdings" w:hAnsi="Wingdings" w:hint="default"/>
+        <w:sz w:val="20"/>
+      </w:rPr>
+    </w:lvl>
+  </w:abstractNum>
+  <w:abstractNum w:abstractNumId="4" w15:restartNumberingAfterBreak="0">
+    <w:nsid w:val="36715CB0"/>
+    <w:multiLevelType w:val="multilevel"/>
+    <w:tmpl w:val="13748512"/>
+    <w:lvl w:ilvl="0">
+      <w:start w:val="1"/>
+      <w:numFmt w:val="bullet"/>
+      <w:lvlText w:val=""/>
+      <w:lvlJc w:val="left"/>
+      <w:pPr>
+        <w:tabs>
+          <w:tab w:val="num" w:pos="720"/>
+        </w:tabs>
+        <w:ind w:left="720" w:hanging="360"/>
+      </w:pPr>
+      <w:rPr>
+        <w:rFonts w:ascii="Symbol" w:hAnsi="Symbol" w:hint="default"/>
+        <w:sz w:val="20"/>
+      </w:rPr>
+    </w:lvl>
+    <w:lvl w:ilvl="1" w:tentative="1">
+      <w:start w:val="1"/>
+      <w:numFmt w:val="bullet"/>
+      <w:lvlText w:val="o"/>
+      <w:lvlJc w:val="left"/>
+      <w:pPr>
+        <w:tabs>
+          <w:tab w:val="num" w:pos="1440"/>
+        </w:tabs>
+        <w:ind w:left="1440" w:hanging="360"/>
+      </w:pPr>
+      <w:rPr>
+        <w:rFonts w:ascii="Courier New" w:hAnsi="Courier New" w:hint="default"/>
+        <w:sz w:val="20"/>
+      </w:rPr>
+    </w:lvl>
+    <w:lvl w:ilvl="2" w:tentative="1">
+      <w:start w:val="1"/>
+      <w:numFmt w:val="bullet"/>
+      <w:lvlText w:val=""/>
+      <w:lvlJc w:val="left"/>
+      <w:pPr>
+        <w:tabs>
+          <w:tab w:val="num" w:pos="2160"/>
+        </w:tabs>
+        <w:ind w:left="2160" w:hanging="360"/>
+      </w:pPr>
+      <w:rPr>
+        <w:rFonts w:ascii="Wingdings" w:hAnsi="Wingdings" w:hint="default"/>
+        <w:sz w:val="20"/>
+      </w:rPr>
+    </w:lvl>
+    <w:lvl w:ilvl="3" w:tentative="1">
+      <w:start w:val="1"/>
+      <w:numFmt w:val="bullet"/>
+      <w:lvlText w:val=""/>
+      <w:lvlJc w:val="left"/>
+      <w:pPr>
+        <w:tabs>
+          <w:tab w:val="num" w:pos="2880"/>
+        </w:tabs>
+        <w:ind w:left="2880" w:hanging="360"/>
+      </w:pPr>
+      <w:rPr>
+        <w:rFonts w:ascii="Wingdings" w:hAnsi="Wingdings" w:hint="default"/>
+        <w:sz w:val="20"/>
+      </w:rPr>
+    </w:lvl>
+    <w:lvl w:ilvl="4" w:tentative="1">
+      <w:start w:val="1"/>
+      <w:numFmt w:val="bullet"/>
+      <w:lvlText w:val=""/>
+      <w:lvlJc w:val="left"/>
+      <w:pPr>
+        <w:tabs>
+          <w:tab w:val="num" w:pos="3600"/>
+        </w:tabs>
+        <w:ind w:left="3600" w:hanging="360"/>
+      </w:pPr>
+      <w:rPr>
+        <w:rFonts w:ascii="Wingdings" w:hAnsi="Wingdings" w:hint="default"/>
+        <w:sz w:val="20"/>
+      </w:rPr>
+    </w:lvl>
+    <w:lvl w:ilvl="5" w:tentative="1">
+      <w:start w:val="1"/>
+      <w:numFmt w:val="bullet"/>
+      <w:lvlText w:val=""/>
+      <w:lvlJc w:val="left"/>
+      <w:pPr>
+        <w:tabs>
+          <w:tab w:val="num" w:pos="4320"/>
+        </w:tabs>
+        <w:ind w:left="4320" w:hanging="360"/>
+      </w:pPr>
+      <w:rPr>
+        <w:rFonts w:ascii="Wingdings" w:hAnsi="Wingdings" w:hint="default"/>
+        <w:sz w:val="20"/>
+      </w:rPr>
+    </w:lvl>
+    <w:lvl w:ilvl="6" w:tentative="1">
+      <w:start w:val="1"/>
+      <w:numFmt w:val="bullet"/>
+      <w:lvlText w:val=""/>
+      <w:lvlJc w:val="left"/>
+      <w:pPr>
+        <w:tabs>
+          <w:tab w:val="num" w:pos="5040"/>
+        </w:tabs>
+        <w:ind w:left="5040" w:hanging="360"/>
+      </w:pPr>
+      <w:rPr>
+        <w:rFonts w:ascii="Wingdings" w:hAnsi="Wingdings" w:hint="default"/>
+        <w:sz w:val="20"/>
+      </w:rPr>
+    </w:lvl>
+    <w:lvl w:ilvl="7" w:tentative="1">
+      <w:start w:val="1"/>
+      <w:numFmt w:val="bullet"/>
+      <w:lvlText w:val=""/>
+      <w:lvlJc w:val="left"/>
+      <w:pPr>
+        <w:tabs>
+          <w:tab w:val="num" w:pos="5760"/>
+        </w:tabs>
+        <w:ind w:left="5760" w:hanging="360"/>
+      </w:pPr>
+      <w:rPr>
+        <w:rFonts w:ascii="Wingdings" w:hAnsi="Wingdings" w:hint="default"/>
+        <w:sz w:val="20"/>
+      </w:rPr>
+    </w:lvl>
+    <w:lvl w:ilvl="8" w:tentative="1">
+      <w:start w:val="1"/>
+      <w:numFmt w:val="bullet"/>
+      <w:lvlText w:val=""/>
+      <w:lvlJc w:val="left"/>
+      <w:pPr>
+        <w:tabs>
+          <w:tab w:val="num" w:pos="6480"/>
+        </w:tabs>
+        <w:ind w:left="6480" w:hanging="360"/>
+      </w:pPr>
+      <w:rPr>
+        <w:rFonts w:ascii="Wingdings" w:hAnsi="Wingdings" w:hint="default"/>
+        <w:sz w:val="20"/>
+      </w:rPr>
+    </w:lvl>
+  </w:abstractNum>
+  <w:abstractNum w:abstractNumId="5" w15:restartNumberingAfterBreak="0">
+    <w:nsid w:val="50D95F93"/>
+    <w:multiLevelType w:val="multilevel"/>
+    <w:tmpl w:val="877E4C24"/>
+    <w:lvl w:ilvl="0">
+      <w:start w:val="1"/>
+      <w:numFmt w:val="bullet"/>
+      <w:lvlText w:val=""/>
+      <w:lvlJc w:val="left"/>
+      <w:pPr>
+        <w:tabs>
+          <w:tab w:val="num" w:pos="720"/>
+        </w:tabs>
+        <w:ind w:left="720" w:hanging="360"/>
+      </w:pPr>
+      <w:rPr>
+        <w:rFonts w:ascii="Symbol" w:hAnsi="Symbol" w:hint="default"/>
+        <w:sz w:val="20"/>
+      </w:rPr>
+    </w:lvl>
+    <w:lvl w:ilvl="1" w:tentative="1">
+      <w:start w:val="1"/>
+      <w:numFmt w:val="bullet"/>
+      <w:lvlText w:val="o"/>
+      <w:lvlJc w:val="left"/>
+      <w:pPr>
+        <w:tabs>
+          <w:tab w:val="num" w:pos="1440"/>
+        </w:tabs>
+        <w:ind w:left="1440" w:hanging="360"/>
+      </w:pPr>
+      <w:rPr>
+        <w:rFonts w:ascii="Courier New" w:hAnsi="Courier New" w:hint="default"/>
+        <w:sz w:val="20"/>
+      </w:rPr>
+    </w:lvl>
+    <w:lvl w:ilvl="2" w:tentative="1">
+      <w:start w:val="1"/>
+      <w:numFmt w:val="bullet"/>
+      <w:lvlText w:val=""/>
+      <w:lvlJc w:val="left"/>
+      <w:pPr>
+        <w:tabs>
+          <w:tab w:val="num" w:pos="2160"/>
+        </w:tabs>
+        <w:ind w:left="2160" w:hanging="360"/>
+      </w:pPr>
+      <w:rPr>
+        <w:rFonts w:ascii="Wingdings" w:hAnsi="Wingdings" w:hint="default"/>
+        <w:sz w:val="20"/>
+      </w:rPr>
+    </w:lvl>
+    <w:lvl w:ilvl="3" w:tentative="1">
+      <w:start w:val="1"/>
+      <w:numFmt w:val="bullet"/>
+      <w:lvlText w:val=""/>
+      <w:lvlJc w:val="left"/>
+      <w:pPr>
+        <w:tabs>
+          <w:tab w:val="num" w:pos="2880"/>
+        </w:tabs>
+        <w:ind w:left="2880" w:hanging="360"/>
+      </w:pPr>
+      <w:rPr>
+        <w:rFonts w:ascii="Wingdings" w:hAnsi="Wingdings" w:hint="default"/>
+        <w:sz w:val="20"/>
+      </w:rPr>
+    </w:lvl>
+    <w:lvl w:ilvl="4" w:tentative="1">
+      <w:start w:val="1"/>
+      <w:numFmt w:val="bullet"/>
+      <w:lvlText w:val=""/>
+      <w:lvlJc w:val="left"/>
+      <w:pPr>
+        <w:tabs>
+          <w:tab w:val="num" w:pos="3600"/>
+        </w:tabs>
+        <w:ind w:left="3600" w:hanging="360"/>
+      </w:pPr>
+      <w:rPr>
+        <w:rFonts w:ascii="Wingdings" w:hAnsi="Wingdings" w:hint="default"/>
+        <w:sz w:val="20"/>
+      </w:rPr>
+    </w:lvl>
+    <w:lvl w:ilvl="5" w:tentative="1">
+      <w:start w:val="1"/>
+      <w:numFmt w:val="bullet"/>
+      <w:lvlText w:val=""/>
+      <w:lvlJc w:val="left"/>
+      <w:pPr>
+        <w:tabs>
+          <w:tab w:val="num" w:pos="4320"/>
+        </w:tabs>
+        <w:ind w:left="4320" w:hanging="360"/>
+      </w:pPr>
+      <w:rPr>
+        <w:rFonts w:ascii="Wingdings" w:hAnsi="Wingdings" w:hint="default"/>
+        <w:sz w:val="20"/>
+      </w:rPr>
+    </w:lvl>
+    <w:lvl w:ilvl="6" w:tentative="1">
+      <w:start w:val="1"/>
+      <w:numFmt w:val="bullet"/>
+      <w:lvlText w:val=""/>
+      <w:lvlJc w:val="left"/>
+      <w:pPr>
+        <w:tabs>
+          <w:tab w:val="num" w:pos="5040"/>
+        </w:tabs>
+        <w:ind w:left="5040" w:hanging="360"/>
+      </w:pPr>
+      <w:rPr>
+        <w:rFonts w:ascii="Wingdings" w:hAnsi="Wingdings" w:hint="default"/>
+        <w:sz w:val="20"/>
+      </w:rPr>
+    </w:lvl>
+    <w:lvl w:ilvl="7" w:tentative="1">
+      <w:start w:val="1"/>
+      <w:numFmt w:val="bullet"/>
+      <w:lvlText w:val=""/>
+      <w:lvlJc w:val="left"/>
+      <w:pPr>
+        <w:tabs>
+          <w:tab w:val="num" w:pos="5760"/>
+        </w:tabs>
+        <w:ind w:left="5760" w:hanging="360"/>
+      </w:pPr>
+      <w:rPr>
+        <w:rFonts w:ascii="Wingdings" w:hAnsi="Wingdings" w:hint="default"/>
+        <w:sz w:val="20"/>
+      </w:rPr>
+    </w:lvl>
+    <w:lvl w:ilvl="8" w:tentative="1">
+      <w:start w:val="1"/>
+      <w:numFmt w:val="bullet"/>
+      <w:lvlText w:val=""/>
+      <w:lvlJc w:val="left"/>
+      <w:pPr>
+        <w:tabs>
+          <w:tab w:val="num" w:pos="6480"/>
+        </w:tabs>
+        <w:ind w:left="6480" w:hanging="360"/>
+      </w:pPr>
+      <w:rPr>
+        <w:rFonts w:ascii="Wingdings" w:hAnsi="Wingdings" w:hint="default"/>
+        <w:sz w:val="20"/>
+      </w:rPr>
+    </w:lvl>
+  </w:abstractNum>
+  <w:abstractNum w:abstractNumId="6" w15:restartNumberingAfterBreak="0">
+    <w:nsid w:val="55BE30CE"/>
+    <w:multiLevelType w:val="multilevel"/>
+    <w:tmpl w:val="FDF4207A"/>
+    <w:lvl w:ilvl="0">
+      <w:start w:val="1"/>
+      <w:numFmt w:val="bullet"/>
+      <w:lvlText w:val=""/>
+      <w:lvlJc w:val="left"/>
+      <w:pPr>
+        <w:tabs>
+          <w:tab w:val="num" w:pos="720"/>
+        </w:tabs>
+        <w:ind w:left="720" w:hanging="360"/>
+      </w:pPr>
+      <w:rPr>
+        <w:rFonts w:ascii="Symbol" w:hAnsi="Symbol" w:hint="default"/>
+        <w:sz w:val="20"/>
+      </w:rPr>
+    </w:lvl>
+    <w:lvl w:ilvl="1" w:tentative="1">
+      <w:start w:val="1"/>
+      <w:numFmt w:val="bullet"/>
+      <w:lvlText w:val="o"/>
+      <w:lvlJc w:val="left"/>
+      <w:pPr>
+        <w:tabs>
+          <w:tab w:val="num" w:pos="1440"/>
+        </w:tabs>
+        <w:ind w:left="1440" w:hanging="360"/>
+      </w:pPr>
+      <w:rPr>
+        <w:rFonts w:ascii="Courier New" w:hAnsi="Courier New" w:hint="default"/>
+        <w:sz w:val="20"/>
+      </w:rPr>
+    </w:lvl>
+    <w:lvl w:ilvl="2" w:tentative="1">
+      <w:start w:val="1"/>
+      <w:numFmt w:val="bullet"/>
+      <w:lvlText w:val=""/>
+      <w:lvlJc w:val="left"/>
+      <w:pPr>
+        <w:tabs>
+          <w:tab w:val="num" w:pos="2160"/>
+        </w:tabs>
+        <w:ind w:left="2160" w:hanging="360"/>
+      </w:pPr>
+      <w:rPr>
+        <w:rFonts w:ascii="Wingdings" w:hAnsi="Wingdings" w:hint="default"/>
+        <w:sz w:val="20"/>
+      </w:rPr>
+    </w:lvl>
+    <w:lvl w:ilvl="3" w:tentative="1">
+      <w:start w:val="1"/>
+      <w:numFmt w:val="bullet"/>
+      <w:lvlText w:val=""/>
+      <w:lvlJc w:val="left"/>
+      <w:pPr>
+        <w:tabs>
+          <w:tab w:val="num" w:pos="2880"/>
+        </w:tabs>
+        <w:ind w:left="2880" w:hanging="360"/>
+      </w:pPr>
+      <w:rPr>
+        <w:rFonts w:ascii="Wingdings" w:hAnsi="Wingdings" w:hint="default"/>
+        <w:sz w:val="20"/>
+      </w:rPr>
+    </w:lvl>
+    <w:lvl w:ilvl="4" w:tentative="1">
+      <w:start w:val="1"/>
+      <w:numFmt w:val="bullet"/>
+      <w:lvlText w:val=""/>
+      <w:lvlJc w:val="left"/>
+      <w:pPr>
+        <w:tabs>
+          <w:tab w:val="num" w:pos="3600"/>
+        </w:tabs>
+        <w:ind w:left="3600" w:hanging="360"/>
+      </w:pPr>
+      <w:rPr>
+        <w:rFonts w:ascii="Wingdings" w:hAnsi="Wingdings" w:hint="default"/>
+        <w:sz w:val="20"/>
+      </w:rPr>
+    </w:lvl>
+    <w:lvl w:ilvl="5" w:tentative="1">
+      <w:start w:val="1"/>
+      <w:numFmt w:val="bullet"/>
+      <w:lvlText w:val=""/>
+      <w:lvlJc w:val="left"/>
+      <w:pPr>
+        <w:tabs>
+          <w:tab w:val="num" w:pos="4320"/>
+        </w:tabs>
+        <w:ind w:left="4320" w:hanging="360"/>
+      </w:pPr>
+      <w:rPr>
+        <w:rFonts w:ascii="Wingdings" w:hAnsi="Wingdings" w:hint="default"/>
+        <w:sz w:val="20"/>
+      </w:rPr>
+    </w:lvl>
+    <w:lvl w:ilvl="6" w:tentative="1">
+      <w:start w:val="1"/>
+      <w:numFmt w:val="bullet"/>
+      <w:lvlText w:val=""/>
+      <w:lvlJc w:val="left"/>
+      <w:pPr>
+        <w:tabs>
+          <w:tab w:val="num" w:pos="5040"/>
+        </w:tabs>
+        <w:ind w:left="5040" w:hanging="360"/>
+      </w:pPr>
+      <w:rPr>
+        <w:rFonts w:ascii="Wingdings" w:hAnsi="Wingdings" w:hint="default"/>
+        <w:sz w:val="20"/>
+      </w:rPr>
+    </w:lvl>
+    <w:lvl w:ilvl="7" w:tentative="1">
+      <w:start w:val="1"/>
+      <w:numFmt w:val="bullet"/>
+      <w:lvlText w:val=""/>
+      <w:lvlJc w:val="left"/>
+      <w:pPr>
+        <w:tabs>
+          <w:tab w:val="num" w:pos="5760"/>
+        </w:tabs>
+        <w:ind w:left="5760" w:hanging="360"/>
+      </w:pPr>
+      <w:rPr>
+        <w:rFonts w:ascii="Wingdings" w:hAnsi="Wingdings" w:hint="default"/>
+        <w:sz w:val="20"/>
+      </w:rPr>
+    </w:lvl>
+    <w:lvl w:ilvl="8" w:tentative="1">
+      <w:start w:val="1"/>
+      <w:numFmt w:val="bullet"/>
+      <w:lvlText w:val=""/>
+      <w:lvlJc w:val="left"/>
+      <w:pPr>
+        <w:tabs>
+          <w:tab w:val="num" w:pos="6480"/>
+        </w:tabs>
+        <w:ind w:left="6480" w:hanging="360"/>
+      </w:pPr>
+      <w:rPr>
+        <w:rFonts w:ascii="Wingdings" w:hAnsi="Wingdings" w:hint="default"/>
+        <w:sz w:val="20"/>
+      </w:rPr>
+    </w:lvl>
+  </w:abstractNum>
+  <w:abstractNum w:abstractNumId="7" w15:restartNumberingAfterBreak="0">
+    <w:nsid w:val="5AF77230"/>
+    <w:multiLevelType w:val="hybridMultilevel"/>
+    <w:tmpl w:val="D982130E"/>
+    <w:lvl w:ilvl="0" w:tplc="04090003">
+      <w:start w:val="1"/>
+      <w:numFmt w:val="bullet"/>
+      <w:lvlText w:val="o"/>
+      <w:lvlJc w:val="left"/>
+      <w:pPr>
+        <w:ind w:left="1440" w:hanging="360"/>
+      </w:pPr>
+      <w:rPr>
+        <w:rFonts w:ascii="Courier New" w:hAnsi="Courier New" w:cs="Courier New" w:hint="default"/>
+      </w:rPr>
+    </w:lvl>
+    <w:lvl w:ilvl="1" w:tplc="04090003">
+      <w:start w:val="1"/>
+      <w:numFmt w:val="bullet"/>
+      <w:lvlText w:val="o"/>
+      <w:lvlJc w:val="left"/>
+      <w:pPr>
+        <w:ind w:left="2160" w:hanging="360"/>
+      </w:pPr>
+      <w:rPr>
+        <w:rFonts w:ascii="Courier New" w:hAnsi="Courier New" w:cs="Courier New" w:hint="default"/>
+      </w:rPr>
+    </w:lvl>
+    <w:lvl w:ilvl="2" w:tplc="04090005" w:tentative="1">
+      <w:start w:val="1"/>
+      <w:numFmt w:val="bullet"/>
+      <w:lvlText w:val=""/>
+      <w:lvlJc w:val="left"/>
+      <w:pPr>
+        <w:ind w:left="2880" w:hanging="360"/>
+      </w:pPr>
+      <w:rPr>
+        <w:rFonts w:ascii="Wingdings" w:hAnsi="Wingdings" w:hint="default"/>
+      </w:rPr>
+    </w:lvl>
+    <w:lvl w:ilvl="3" w:tplc="04090001" w:tentative="1">
+      <w:start w:val="1"/>
+      <w:numFmt w:val="bullet"/>
+      <w:lvlText w:val=""/>
+      <w:lvlJc w:val="left"/>
+      <w:pPr>
+        <w:ind w:left="3600" w:hanging="360"/>
+      </w:pPr>
+      <w:rPr>
+        <w:rFonts w:ascii="Symbol" w:hAnsi="Symbol" w:hint="default"/>
+      </w:rPr>
+    </w:lvl>
+    <w:lvl w:ilvl="4" w:tplc="04090003" w:tentative="1">
+      <w:start w:val="1"/>
+      <w:numFmt w:val="bullet"/>
+      <w:lvlText w:val="o"/>
+      <w:lvlJc w:val="left"/>
+      <w:pPr>
+        <w:ind w:left="4320" w:hanging="360"/>
+      </w:pPr>
+      <w:rPr>
+        <w:rFonts w:ascii="Courier New" w:hAnsi="Courier New" w:cs="Courier New" w:hint="default"/>
+      </w:rPr>
+    </w:lvl>
+    <w:lvl w:ilvl="5" w:tplc="04090005" w:tentative="1">
+      <w:start w:val="1"/>
+      <w:numFmt w:val="bullet"/>
+      <w:lvlText w:val=""/>
+      <w:lvlJc w:val="left"/>
+      <w:pPr>
+        <w:ind w:left="5040" w:hanging="360"/>
+      </w:pPr>
+      <w:rPr>
+        <w:rFonts w:ascii="Wingdings" w:hAnsi="Wingdings" w:hint="default"/>
+      </w:rPr>
+    </w:lvl>
+    <w:lvl w:ilvl="6" w:tplc="04090001" w:tentative="1">
+      <w:start w:val="1"/>
+      <w:numFmt w:val="bullet"/>
+      <w:lvlText w:val=""/>
+      <w:lvlJc w:val="left"/>
+      <w:pPr>
+        <w:ind w:left="5760" w:hanging="360"/>
+      </w:pPr>
+      <w:rPr>
+        <w:rFonts w:ascii="Symbol" w:hAnsi="Symbol" w:hint="default"/>
+      </w:rPr>
+    </w:lvl>
+    <w:lvl w:ilvl="7" w:tplc="04090003" w:tentative="1">
+      <w:start w:val="1"/>
+      <w:numFmt w:val="bullet"/>
+      <w:lvlText w:val="o"/>
+      <w:lvlJc w:val="left"/>
+      <w:pPr>
+        <w:ind w:left="6480" w:hanging="360"/>
+      </w:pPr>
+      <w:rPr>
+        <w:rFonts w:ascii="Courier New" w:hAnsi="Courier New" w:cs="Courier New" w:hint="default"/>
+      </w:rPr>
+    </w:lvl>
+    <w:lvl w:ilvl="8" w:tplc="04090005" w:tentative="1">
+      <w:start w:val="1"/>
+      <w:numFmt w:val="bullet"/>
+      <w:lvlText w:val=""/>
+      <w:lvlJc w:val="left"/>
+      <w:pPr>
+        <w:ind w:left="7200" w:hanging="360"/>
+      </w:pPr>
+      <w:rPr>
+        <w:rFonts w:ascii="Wingdings" w:hAnsi="Wingdings" w:hint="default"/>
+      </w:rPr>
+    </w:lvl>
+  </w:abstractNum>
+  <w:abstractNum w:abstractNumId="8" w15:restartNumberingAfterBreak="0">
+    <w:nsid w:val="654A206E"/>
+    <w:multiLevelType w:val="multilevel"/>
+    <w:tmpl w:val="8BAAA026"/>
+    <w:lvl w:ilvl="0">
+      <w:start w:val="1"/>
+      <w:numFmt w:val="bullet"/>
+      <w:lvlText w:val=""/>
+      <w:lvlJc w:val="left"/>
+      <w:pPr>
+        <w:tabs>
+          <w:tab w:val="num" w:pos="720"/>
+        </w:tabs>
+        <w:ind w:left="720" w:hanging="360"/>
+      </w:pPr>
+      <w:rPr>
+        <w:rFonts w:ascii="Symbol" w:hAnsi="Symbol" w:hint="default"/>
+        <w:sz w:val="20"/>
+      </w:rPr>
+    </w:lvl>
+    <w:lvl w:ilvl="1" w:tentative="1">
+      <w:start w:val="1"/>
+      <w:numFmt w:val="bullet"/>
+      <w:lvlText w:val="o"/>
+      <w:lvlJc w:val="left"/>
+      <w:pPr>
+        <w:tabs>
+          <w:tab w:val="num" w:pos="1440"/>
+        </w:tabs>
+        <w:ind w:left="1440" w:hanging="360"/>
+      </w:pPr>
+      <w:rPr>
+        <w:rFonts w:ascii="Courier New" w:hAnsi="Courier New" w:hint="default"/>
+        <w:sz w:val="20"/>
+      </w:rPr>
+    </w:lvl>
+    <w:lvl w:ilvl="2" w:tentative="1">
+      <w:start w:val="1"/>
+      <w:numFmt w:val="bullet"/>
+      <w:lvlText w:val=""/>
+      <w:lvlJc w:val="left"/>
+      <w:pPr>
+        <w:tabs>
+          <w:tab w:val="num" w:pos="2160"/>
+        </w:tabs>
+        <w:ind w:left="2160" w:hanging="360"/>
+      </w:pPr>
+      <w:rPr>
+        <w:rFonts w:ascii="Wingdings" w:hAnsi="Wingdings" w:hint="default"/>
+        <w:sz w:val="20"/>
+      </w:rPr>
+    </w:lvl>
+    <w:lvl w:ilvl="3" w:tentative="1">
+      <w:start w:val="1"/>
+      <w:numFmt w:val="bullet"/>
+      <w:lvlText w:val=""/>
+      <w:lvlJc w:val="left"/>
+      <w:pPr>
+        <w:tabs>
+          <w:tab w:val="num" w:pos="2880"/>
+        </w:tabs>
+        <w:ind w:left="2880" w:hanging="360"/>
+      </w:pPr>
+      <w:rPr>
+        <w:rFonts w:ascii="Wingdings" w:hAnsi="Wingdings" w:hint="default"/>
+        <w:sz w:val="20"/>
+      </w:rPr>
+    </w:lvl>
+    <w:lvl w:ilvl="4" w:tentative="1">
+      <w:start w:val="1"/>
+      <w:numFmt w:val="bullet"/>
+      <w:lvlText w:val=""/>
+      <w:lvlJc w:val="left"/>
+      <w:pPr>
+        <w:tabs>
+          <w:tab w:val="num" w:pos="3600"/>
+        </w:tabs>
+        <w:ind w:left="3600" w:hanging="360"/>
+      </w:pPr>
+      <w:rPr>
+        <w:rFonts w:ascii="Wingdings" w:hAnsi="Wingdings" w:hint="default"/>
+        <w:sz w:val="20"/>
+      </w:rPr>
+    </w:lvl>
+    <w:lvl w:ilvl="5" w:tentative="1">
+      <w:start w:val="1"/>
+      <w:numFmt w:val="bullet"/>
+      <w:lvlText w:val=""/>
+      <w:lvlJc w:val="left"/>
+      <w:pPr>
+        <w:tabs>
+          <w:tab w:val="num" w:pos="4320"/>
+        </w:tabs>
+        <w:ind w:left="4320" w:hanging="360"/>
+      </w:pPr>
+      <w:rPr>
+        <w:rFonts w:ascii="Wingdings" w:hAnsi="Wingdings" w:hint="default"/>
+        <w:sz w:val="20"/>
+      </w:rPr>
+    </w:lvl>
+    <w:lvl w:ilvl="6" w:tentative="1">
+      <w:start w:val="1"/>
+      <w:numFmt w:val="bullet"/>
+      <w:lvlText w:val=""/>
+      <w:lvlJc w:val="left"/>
+      <w:pPr>
+        <w:tabs>
+          <w:tab w:val="num" w:pos="5040"/>
+        </w:tabs>
+        <w:ind w:left="5040" w:hanging="360"/>
+      </w:pPr>
+      <w:rPr>
+        <w:rFonts w:ascii="Wingdings" w:hAnsi="Wingdings" w:hint="default"/>
+        <w:sz w:val="20"/>
+      </w:rPr>
+    </w:lvl>
+    <w:lvl w:ilvl="7" w:tentative="1">
+      <w:start w:val="1"/>
+      <w:numFmt w:val="bullet"/>
+      <w:lvlText w:val=""/>
+      <w:lvlJc w:val="left"/>
+      <w:pPr>
+        <w:tabs>
+          <w:tab w:val="num" w:pos="5760"/>
+        </w:tabs>
+        <w:ind w:left="5760" w:hanging="360"/>
+      </w:pPr>
+      <w:rPr>
+        <w:rFonts w:ascii="Wingdings" w:hAnsi="Wingdings" w:hint="default"/>
+        <w:sz w:val="20"/>
+      </w:rPr>
+    </w:lvl>
+    <w:lvl w:ilvl="8" w:tentative="1">
+      <w:start w:val="1"/>
+      <w:numFmt w:val="bullet"/>
+      <w:lvlText w:val=""/>
+      <w:lvlJc w:val="left"/>
+      <w:pPr>
+        <w:tabs>
+          <w:tab w:val="num" w:pos="6480"/>
+        </w:tabs>
+        <w:ind w:left="6480" w:hanging="360"/>
+      </w:pPr>
+      <w:rPr>
+        <w:rFonts w:ascii="Wingdings" w:hAnsi="Wingdings" w:hint="default"/>
+        <w:sz w:val="20"/>
+      </w:rPr>
+    </w:lvl>
+  </w:abstractNum>
+  <w:abstractNum w:abstractNumId="9" w15:restartNumberingAfterBreak="0">
+    <w:nsid w:val="75C26D59"/>
+    <w:multiLevelType w:val="hybridMultilevel"/>
+    <w:tmpl w:val="22707A34"/>
+    <w:lvl w:ilvl="0" w:tplc="FFFFFFFF">
+      <w:start w:val="1"/>
+      <w:numFmt w:val="bullet"/>
+      <w:lvlText w:val="o"/>
+      <w:lvlJc w:val="left"/>
+      <w:pPr>
+        <w:ind w:left="1440" w:hanging="360"/>
+      </w:pPr>
+      <w:rPr>
+        <w:rFonts w:ascii="Courier New" w:hAnsi="Courier New" w:cs="Courier New" w:hint="default"/>
+      </w:rPr>
+    </w:lvl>
+    <w:lvl w:ilvl="1" w:tplc="0409000B">
+      <w:start w:val="1"/>
+      <w:numFmt w:val="bullet"/>
+      <w:lvlText w:val=""/>
+      <w:lvlJc w:val="left"/>
+      <w:pPr>
+        <w:ind w:left="2160" w:hanging="360"/>
+      </w:pPr>
+      <w:rPr>
+        <w:rFonts w:ascii="Wingdings" w:hAnsi="Wingdings" w:hint="default"/>
+      </w:rPr>
+    </w:lvl>
+    <w:lvl w:ilvl="2" w:tplc="FFFFFFFF" w:tentative="1">
+      <w:start w:val="1"/>
+      <w:numFmt w:val="bullet"/>
+      <w:lvlText w:val=""/>
+      <w:lvlJc w:val="left"/>
+      <w:pPr>
+        <w:ind w:left="2880" w:hanging="360"/>
+      </w:pPr>
+      <w:rPr>
+        <w:rFonts w:ascii="Wingdings" w:hAnsi="Wingdings" w:hint="default"/>
+      </w:rPr>
+    </w:lvl>
+    <w:lvl w:ilvl="3" w:tplc="FFFFFFFF" w:tentative="1">
+      <w:start w:val="1"/>
+      <w:numFmt w:val="bullet"/>
+      <w:lvlText w:val=""/>
+      <w:lvlJc w:val="left"/>
+      <w:pPr>
+        <w:ind w:left="3600" w:hanging="360"/>
+      </w:pPr>
+      <w:rPr>
+        <w:rFonts w:ascii="Symbol" w:hAnsi="Symbol" w:hint="default"/>
+      </w:rPr>
+    </w:lvl>
+    <w:lvl w:ilvl="4" w:tplc="FFFFFFFF" w:tentative="1">
+      <w:start w:val="1"/>
+      <w:numFmt w:val="bullet"/>
+      <w:lvlText w:val="o"/>
+      <w:lvlJc w:val="left"/>
+      <w:pPr>
+        <w:ind w:left="4320" w:hanging="360"/>
+      </w:pPr>
+      <w:rPr>
+        <w:rFonts w:ascii="Courier New" w:hAnsi="Courier New" w:cs="Courier New" w:hint="default"/>
+      </w:rPr>
+    </w:lvl>
+    <w:lvl w:ilvl="5" w:tplc="FFFFFFFF" w:tentative="1">
+      <w:start w:val="1"/>
+      <w:numFmt w:val="bullet"/>
+      <w:lvlText w:val=""/>
+      <w:lvlJc w:val="left"/>
+      <w:pPr>
+        <w:ind w:left="5040" w:hanging="360"/>
+      </w:pPr>
+      <w:rPr>
+        <w:rFonts w:ascii="Wingdings" w:hAnsi="Wingdings" w:hint="default"/>
+      </w:rPr>
+    </w:lvl>
+    <w:lvl w:ilvl="6" w:tplc="FFFFFFFF" w:tentative="1">
+      <w:start w:val="1"/>
+      <w:numFmt w:val="bullet"/>
+      <w:lvlText w:val=""/>
+      <w:lvlJc w:val="left"/>
+      <w:pPr>
+        <w:ind w:left="5760" w:hanging="360"/>
+      </w:pPr>
+      <w:rPr>
+        <w:rFonts w:ascii="Symbol" w:hAnsi="Symbol" w:hint="default"/>
+      </w:rPr>
+    </w:lvl>
+    <w:lvl w:ilvl="7" w:tplc="FFFFFFFF" w:tentative="1">
+      <w:start w:val="1"/>
+      <w:numFmt w:val="bullet"/>
+      <w:lvlText w:val="o"/>
+      <w:lvlJc w:val="left"/>
+      <w:pPr>
+        <w:ind w:left="6480" w:hanging="360"/>
+      </w:pPr>
+      <w:rPr>
+        <w:rFonts w:ascii="Courier New" w:hAnsi="Courier New" w:cs="Courier New" w:hint="default"/>
+      </w:rPr>
+    </w:lvl>
+    <w:lvl w:ilvl="8" w:tplc="FFFFFFFF" w:tentative="1">
+      <w:start w:val="1"/>
+      <w:numFmt w:val="bullet"/>
+      <w:lvlText w:val=""/>
+      <w:lvlJc w:val="left"/>
+      <w:pPr>
+        <w:ind w:left="7200" w:hanging="360"/>
+      </w:pPr>
+      <w:rPr>
+        <w:rFonts w:ascii="Wingdings" w:hAnsi="Wingdings" w:hint="default"/>
+      </w:rPr>
+    </w:lvl>
+  </w:abstractNum>
+  <w:abstractNum w:abstractNumId="10" w15:restartNumberingAfterBreak="0">
     <w:nsid w:val="7E222AED"/>
     <w:multiLevelType w:val="hybridMultilevel"/>
-    <w:tmpl w:val="0D04C322"/>
+    <w:tmpl w:val="173CE19E"/>
     <w:lvl w:ilvl="0" w:tplc="04090001">
       <w:start w:val="1"/>
       <w:numFmt w:val="bullet"/>
@@ -564,7 +2636,37 @@
     </w:lvl>
   </w:abstractNum>
   <w:num w:numId="1" w16cid:durableId="408188131">
+    <w:abstractNumId w:val="10"/>
+  </w:num>
+  <w:num w:numId="2" w16cid:durableId="293634041">
     <w:abstractNumId w:val="0"/>
+  </w:num>
+  <w:num w:numId="3" w16cid:durableId="932864250">
+    <w:abstractNumId w:val="6"/>
+  </w:num>
+  <w:num w:numId="4" w16cid:durableId="749928936">
+    <w:abstractNumId w:val="3"/>
+  </w:num>
+  <w:num w:numId="5" w16cid:durableId="1245266815">
+    <w:abstractNumId w:val="5"/>
+  </w:num>
+  <w:num w:numId="6" w16cid:durableId="1994331065">
+    <w:abstractNumId w:val="2"/>
+  </w:num>
+  <w:num w:numId="7" w16cid:durableId="476992861">
+    <w:abstractNumId w:val="8"/>
+  </w:num>
+  <w:num w:numId="8" w16cid:durableId="1530071201">
+    <w:abstractNumId w:val="1"/>
+  </w:num>
+  <w:num w:numId="9" w16cid:durableId="937446150">
+    <w:abstractNumId w:val="4"/>
+  </w:num>
+  <w:num w:numId="10" w16cid:durableId="757487817">
+    <w:abstractNumId w:val="7"/>
+  </w:num>
+  <w:num w:numId="11" w16cid:durableId="892619911">
+    <w:abstractNumId w:val="9"/>
   </w:num>
 </w:numbering>
 </file>

</xml_diff>